<commit_message>
Update documentation for recent software changes.
</commit_message>
<xml_diff>
--- a/doc/DeveloperResources/DataStoreResources/GenericDatabaseDataStore/SqlServer/GenericDatabaseDataStore-SqlServer-ODBC.docx
+++ b/doc/DeveloperResources/DataStoreResources/GenericDatabaseDataStore/SqlServer/GenericDatabaseDataStore-SqlServer-ODBC.docx
@@ -66,10 +66,11 @@
         <w:jc w:val="center"/>
       </w:pPr>
       <w:r>
-        <w:t>Last updated:  2014-12-17</w:t>
-      </w:r>
-      <w:bookmarkStart w:id="0" w:name="_GoBack"/>
-      <w:bookmarkEnd w:id="0"/>
+        <w:t>Last updated:  2014-12-</w:t>
+      </w:r>
+      <w:r>
+        <w:t>29</w:t>
+      </w:r>
     </w:p>
     <w:p>
       <w:pPr>
@@ -265,7 +266,7 @@
                     <pic:cNvPicPr/>
                   </pic:nvPicPr>
                   <pic:blipFill>
-                    <a:blip r:embed="rId5">
+                    <a:blip r:embed="rId7">
                       <a:extLst>
                         <a:ext uri="{28A0092B-C50C-407E-A947-70E740481C1C}">
                           <a14:useLocalDpi xmlns:a14="http://schemas.microsoft.com/office/drawing/2010/main" val="0"/>
@@ -414,7 +415,7 @@
                     <pic:cNvPicPr/>
                   </pic:nvPicPr>
                   <pic:blipFill>
-                    <a:blip r:embed="rId6">
+                    <a:blip r:embed="rId8">
                       <a:extLst>
                         <a:ext uri="{28A0092B-C50C-407E-A947-70E740481C1C}">
                           <a14:useLocalDpi xmlns:a14="http://schemas.microsoft.com/office/drawing/2010/main" val="0"/>
@@ -586,7 +587,7 @@
                     <pic:cNvPicPr/>
                   </pic:nvPicPr>
                   <pic:blipFill>
-                    <a:blip r:embed="rId7">
+                    <a:blip r:embed="rId9">
                       <a:extLst>
                         <a:ext uri="{28A0092B-C50C-407E-A947-70E740481C1C}">
                           <a14:useLocalDpi xmlns:a14="http://schemas.microsoft.com/office/drawing/2010/main" val="0"/>
@@ -740,7 +741,7 @@
                     <pic:cNvPicPr/>
                   </pic:nvPicPr>
                   <pic:blipFill>
-                    <a:blip r:embed="rId8">
+                    <a:blip r:embed="rId10">
                       <a:extLst>
                         <a:ext uri="{28A0092B-C50C-407E-A947-70E740481C1C}">
                           <a14:useLocalDpi xmlns:a14="http://schemas.microsoft.com/office/drawing/2010/main" val="0"/>
@@ -934,7 +935,7 @@
                     <pic:cNvPicPr/>
                   </pic:nvPicPr>
                   <pic:blipFill>
-                    <a:blip r:embed="rId9">
+                    <a:blip r:embed="rId11">
                       <a:extLst>
                         <a:ext uri="{28A0092B-C50C-407E-A947-70E740481C1C}">
                           <a14:useLocalDpi xmlns:a14="http://schemas.microsoft.com/office/drawing/2010/main" val="0"/>
@@ -1050,7 +1051,7 @@
                     <pic:cNvPicPr/>
                   </pic:nvPicPr>
                   <pic:blipFill>
-                    <a:blip r:embed="rId10">
+                    <a:blip r:embed="rId12">
                       <a:extLst>
                         <a:ext uri="{28A0092B-C50C-407E-A947-70E740481C1C}">
                           <a14:useLocalDpi xmlns:a14="http://schemas.microsoft.com/office/drawing/2010/main" val="0"/>
@@ -1131,7 +1132,7 @@
                     <pic:cNvPicPr/>
                   </pic:nvPicPr>
                   <pic:blipFill>
-                    <a:blip r:embed="rId11">
+                    <a:blip r:embed="rId13">
                       <a:extLst>
                         <a:ext uri="{28A0092B-C50C-407E-A947-70E740481C1C}">
                           <a14:useLocalDpi xmlns:a14="http://schemas.microsoft.com/office/drawing/2010/main" val="0"/>
@@ -1241,7 +1242,7 @@
                           <pic:cNvPicPr/>
                         </pic:nvPicPr>
                         <pic:blipFill>
-                          <a:blip r:embed="rId12">
+                          <a:blip r:embed="rId14">
                             <a:extLst>
                               <a:ext uri="{28A0092B-C50C-407E-A947-70E740481C1C}">
                                 <a14:useLocalDpi xmlns:a14="http://schemas.microsoft.com/office/drawing/2010/main" val="0"/>
@@ -1294,7 +1295,7 @@
                           <pic:cNvPicPr/>
                         </pic:nvPicPr>
                         <pic:blipFill>
-                          <a:blip r:embed="rId13">
+                          <a:blip r:embed="rId15">
                             <a:extLst>
                               <a:ext uri="{28A0092B-C50C-407E-A947-70E740481C1C}">
                                 <a14:useLocalDpi xmlns:a14="http://schemas.microsoft.com/office/drawing/2010/main" val="0"/>
@@ -1368,7 +1369,7 @@
                     <pic:cNvPicPr/>
                   </pic:nvPicPr>
                   <pic:blipFill>
-                    <a:blip r:embed="rId14">
+                    <a:blip r:embed="rId16">
                       <a:extLst>
                         <a:ext uri="{28A0092B-C50C-407E-A947-70E740481C1C}">
                           <a14:useLocalDpi xmlns:a14="http://schemas.microsoft.com/office/drawing/2010/main" val="0"/>
@@ -3540,7 +3541,107 @@
       </w:r>
       <w:proofErr w:type="spellEnd"/>
       <w:r>
-        <w:t xml:space="preserve"> about not being able to do queries because the database is busy with previous commands.  The following article was found:</w:t>
+        <w:t xml:space="preserve"> about not being able to do queries because the database is busy with previous commands</w:t>
+      </w:r>
+      <w:r>
+        <w:t xml:space="preserve">, for example errors in the </w:t>
+      </w:r>
+      <w:proofErr w:type="spellStart"/>
+      <w:r>
+        <w:t>TSTool</w:t>
+      </w:r>
+      <w:proofErr w:type="spellEnd"/>
+      <w:r>
+        <w:t xml:space="preserve"> log file like:</w:t>
+      </w:r>
+    </w:p>
+    <w:p>
+      <w:pPr>
+        <w:spacing w:after="0" w:line="240" w:lineRule="auto"/>
+      </w:pPr>
+    </w:p>
+    <w:p>
+      <w:pPr>
+        <w:spacing w:after="0" w:line="240" w:lineRule="auto"/>
+      </w:pPr>
+      <w:proofErr w:type="gramStart"/>
+      <w:r>
+        <w:rPr>
+          <w:rFonts w:ascii="Courier New" w:hAnsi="Courier New" w:cs="Courier New"/>
+          <w:color w:val="000000"/>
+          <w:sz w:val="21"/>
+          <w:szCs w:val="21"/>
+          <w:shd w:val="clear" w:color="auto" w:fill="FFFFFF"/>
+        </w:rPr>
+        <w:t>Warning[</w:t>
+      </w:r>
+      <w:proofErr w:type="gramEnd"/>
+      <w:r>
+        <w:rPr>
+          <w:rFonts w:ascii="Courier New" w:hAnsi="Courier New" w:cs="Courier New"/>
+          <w:color w:val="000000"/>
+          <w:sz w:val="21"/>
+          <w:szCs w:val="21"/>
+          <w:shd w:val="clear" w:color="auto" w:fill="FFFFFF"/>
+        </w:rPr>
+        <w:t>3](</w:t>
+      </w:r>
+      <w:proofErr w:type="spellStart"/>
+      <w:r>
+        <w:rPr>
+          <w:rFonts w:ascii="Courier New" w:hAnsi="Courier New" w:cs="Courier New"/>
+          <w:color w:val="000000"/>
+          <w:sz w:val="21"/>
+          <w:szCs w:val="21"/>
+          <w:shd w:val="clear" w:color="auto" w:fill="FFFFFF"/>
+        </w:rPr>
+        <w:t>DMIUtil.databaseHasStoredProcedure</w:t>
+      </w:r>
+      <w:proofErr w:type="spellEnd"/>
+      <w:r>
+        <w:rPr>
+          <w:rFonts w:ascii="Courier New" w:hAnsi="Courier New" w:cs="Courier New"/>
+          <w:color w:val="000000"/>
+          <w:sz w:val="21"/>
+          <w:szCs w:val="21"/>
+          <w:shd w:val="clear" w:color="auto" w:fill="FFFFFF"/>
+        </w:rPr>
+        <w:t xml:space="preserve">): [Microsoft][SQL Server Native Client 11.0]Connection is busy with results for another command </w:t>
+      </w:r>
+      <w:proofErr w:type="spellStart"/>
+      <w:r>
+        <w:rPr>
+          <w:rFonts w:ascii="Courier New" w:hAnsi="Courier New" w:cs="Courier New"/>
+          <w:color w:val="000000"/>
+          <w:sz w:val="21"/>
+          <w:szCs w:val="21"/>
+          <w:shd w:val="clear" w:color="auto" w:fill="FFFFFF"/>
+        </w:rPr>
+        <w:t>java.sql.SQLException</w:t>
+      </w:r>
+      <w:proofErr w:type="spellEnd"/>
+      <w:r>
+        <w:rPr>
+          <w:rFonts w:ascii="Courier New" w:hAnsi="Courier New" w:cs="Courier New"/>
+          <w:color w:val="000000"/>
+          <w:sz w:val="21"/>
+          <w:szCs w:val="21"/>
+          <w:shd w:val="clear" w:color="auto" w:fill="FFFFFF"/>
+        </w:rPr>
+        <w:t>: [Microsoft][SQL Server Native Client 11.0]Connection is busy with results for another command</w:t>
+      </w:r>
+    </w:p>
+    <w:p>
+      <w:pPr>
+        <w:spacing w:after="0" w:line="240" w:lineRule="auto"/>
+      </w:pPr>
+    </w:p>
+    <w:p>
+      <w:pPr>
+        <w:spacing w:after="0" w:line="240" w:lineRule="auto"/>
+      </w:pPr>
+      <w:r>
+        <w:t>The following article was found:</w:t>
       </w:r>
     </w:p>
     <w:p>
@@ -3582,6 +3683,133 @@
       <w:r>
         <w:t xml:space="preserve"> how to set the property in the connection URL but no documentation could be found.</w:t>
       </w:r>
+      <w:r>
+        <w:t xml:space="preserve">  The following image is for the registry setting for the 64-bit driver:</w:t>
+      </w:r>
+    </w:p>
+    <w:p>
+      <w:pPr>
+        <w:spacing w:after="0" w:line="240" w:lineRule="auto"/>
+      </w:pPr>
+    </w:p>
+    <w:p>
+      <w:pPr>
+        <w:spacing w:after="0" w:line="240" w:lineRule="auto"/>
+      </w:pPr>
+      <w:r>
+        <w:t>Computer</w:t>
+      </w:r>
+    </w:p>
+    <w:p>
+      <w:pPr>
+        <w:spacing w:after="0" w:line="240" w:lineRule="auto"/>
+      </w:pPr>
+      <w:r>
+        <w:tab/>
+        <w:t>HKEY_CURRENT_USER</w:t>
+      </w:r>
+    </w:p>
+    <w:p>
+      <w:pPr>
+        <w:spacing w:after="0" w:line="240" w:lineRule="auto"/>
+      </w:pPr>
+      <w:r>
+        <w:tab/>
+      </w:r>
+      <w:r>
+        <w:tab/>
+        <w:t>Software</w:t>
+      </w:r>
+    </w:p>
+    <w:p>
+      <w:pPr>
+        <w:spacing w:after="0" w:line="240" w:lineRule="auto"/>
+      </w:pPr>
+      <w:r>
+        <w:tab/>
+      </w:r>
+      <w:r>
+        <w:tab/>
+      </w:r>
+      <w:r>
+        <w:tab/>
+        <w:t>ODBC</w:t>
+      </w:r>
+    </w:p>
+    <w:p>
+      <w:pPr>
+        <w:spacing w:after="0" w:line="240" w:lineRule="auto"/>
+      </w:pPr>
+      <w:r>
+        <w:tab/>
+      </w:r>
+      <w:r>
+        <w:tab/>
+      </w:r>
+      <w:r>
+        <w:tab/>
+      </w:r>
+      <w:r>
+        <w:tab/>
+        <w:t>ODBC.INI</w:t>
+      </w:r>
+    </w:p>
+    <w:p>
+      <w:pPr>
+        <w:spacing w:after="0" w:line="240" w:lineRule="auto"/>
+      </w:pPr>
+      <w:r>
+        <w:tab/>
+      </w:r>
+      <w:r>
+        <w:tab/>
+      </w:r>
+      <w:r>
+        <w:tab/>
+      </w:r>
+      <w:r>
+        <w:tab/>
+      </w:r>
+      <w:r>
+        <w:tab/>
+        <w:t>HydroBase_CO_20140719</w:t>
+      </w:r>
+    </w:p>
+    <w:p>
+      <w:pPr>
+        <w:spacing w:after="0" w:line="240" w:lineRule="auto"/>
+      </w:pPr>
+    </w:p>
+    <w:p>
+      <w:pPr>
+        <w:spacing w:after="0" w:line="240" w:lineRule="auto"/>
+      </w:pPr>
+      <w:r>
+        <w:t>For a 32-bit ODBC DSN the Wow6432Node folder may need to be searched under Software (</w:t>
+      </w:r>
+      <w:r>
+        <w:rPr>
+          <w:highlight w:val="yellow"/>
+        </w:rPr>
+        <w:t xml:space="preserve">need </w:t>
+      </w:r>
+      <w:r>
+        <w:rPr>
+          <w:highlight w:val="yellow"/>
+        </w:rPr>
+        <w:t xml:space="preserve">an example to </w:t>
+      </w:r>
+      <w:bookmarkStart w:id="0" w:name="_GoBack"/>
+      <w:bookmarkEnd w:id="0"/>
+      <w:r>
+        <w:rPr>
+          <w:highlight w:val="yellow"/>
+        </w:rPr>
+        <w:t>confirm</w:t>
+      </w:r>
+      <w:r>
+        <w:t>).</w:t>
+      </w:r>
     </w:p>
     <w:p>
       <w:pPr>
@@ -3597,7 +3825,6 @@
         <w:rPr>
           <w:noProof/>
         </w:rPr>
-        <w:lastRenderedPageBreak/>
         <w:drawing>
           <wp:inline distT="0" distB="0" distL="0" distR="0">
             <wp:extent cx="5943600" cy="3074670"/>
@@ -3614,7 +3841,7 @@
                     <pic:cNvPicPr/>
                   </pic:nvPicPr>
                   <pic:blipFill>
-                    <a:blip r:embed="rId15">
+                    <a:blip r:embed="rId17">
                       <a:extLst>
                         <a:ext uri="{28A0092B-C50C-407E-A947-70E740481C1C}">
                           <a14:useLocalDpi xmlns:a14="http://schemas.microsoft.com/office/drawing/2010/main" val="0"/>
@@ -3779,6 +4006,7 @@
         <w:spacing w:after="0" w:line="240" w:lineRule="auto"/>
       </w:pPr>
       <w:r>
+        <w:lastRenderedPageBreak/>
         <w:t>The following message</w:t>
       </w:r>
       <w:r>
@@ -3965,7 +4193,6 @@
         <w:spacing w:after="0" w:line="240" w:lineRule="auto"/>
       </w:pPr>
       <w:r>
-        <w:lastRenderedPageBreak/>
         <w:t xml:space="preserve">So… is it possible to run 32-bit </w:t>
       </w:r>
       <w:proofErr w:type="spellStart"/>
@@ -3999,6 +4226,7 @@
       </w:pPr>
     </w:p>
     <w:sectPr>
+      <w:footerReference w:type="default" r:id="rId18"/>
       <w:pgSz w:w="12240" w:h="15840"/>
       <w:pgMar w:top="1440" w:right="1440" w:bottom="1440" w:left="1440" w:header="720" w:footer="720" w:gutter="0"/>
       <w:cols w:space="720"/>
@@ -4006,6 +4234,178 @@
     </w:sectPr>
   </w:body>
 </w:document>
+</file>
+
+<file path=word/endnotes.xml><?xml version="1.0" encoding="utf-8"?>
+<w:endnotes xmlns:wpc="http://schemas.microsoft.com/office/word/2010/wordprocessingCanvas" xmlns:mc="http://schemas.openxmlformats.org/markup-compatibility/2006" xmlns:o="urn:schemas-microsoft-com:office:office" xmlns:r="http://schemas.openxmlformats.org/officeDocument/2006/relationships" xmlns:m="http://schemas.openxmlformats.org/officeDocument/2006/math" xmlns:v="urn:schemas-microsoft-com:vml" xmlns:wp14="http://schemas.microsoft.com/office/word/2010/wordprocessingDrawing" xmlns:wp="http://schemas.openxmlformats.org/drawingml/2006/wordprocessingDrawing" xmlns:w10="urn:schemas-microsoft-com:office:word" xmlns:w="http://schemas.openxmlformats.org/wordprocessingml/2006/main" xmlns:w14="http://schemas.microsoft.com/office/word/2010/wordml" xmlns:w15="http://schemas.microsoft.com/office/word/2012/wordml" xmlns:wpg="http://schemas.microsoft.com/office/word/2010/wordprocessingGroup" xmlns:wpi="http://schemas.microsoft.com/office/word/2010/wordprocessingInk" xmlns:wne="http://schemas.microsoft.com/office/word/2006/wordml" xmlns:wps="http://schemas.microsoft.com/office/word/2010/wordprocessingShape" mc:Ignorable="w14 w15 wp14">
+  <w:endnote w:type="separator" w:id="-1">
+    <w:p>
+      <w:pPr>
+        <w:spacing w:after="0" w:line="240" w:lineRule="auto"/>
+      </w:pPr>
+      <w:r>
+        <w:separator/>
+      </w:r>
+    </w:p>
+  </w:endnote>
+  <w:endnote w:type="continuationSeparator" w:id="0">
+    <w:p>
+      <w:pPr>
+        <w:spacing w:after="0" w:line="240" w:lineRule="auto"/>
+      </w:pPr>
+      <w:r>
+        <w:continuationSeparator/>
+      </w:r>
+    </w:p>
+  </w:endnote>
+</w:endnotes>
+</file>
+
+<file path=word/footer1.xml><?xml version="1.0" encoding="utf-8"?>
+<w:ftr xmlns:wpc="http://schemas.microsoft.com/office/word/2010/wordprocessingCanvas" xmlns:mc="http://schemas.openxmlformats.org/markup-compatibility/2006" xmlns:o="urn:schemas-microsoft-com:office:office" xmlns:r="http://schemas.openxmlformats.org/officeDocument/2006/relationships" xmlns:m="http://schemas.openxmlformats.org/officeDocument/2006/math" xmlns:v="urn:schemas-microsoft-com:vml" xmlns:wp14="http://schemas.microsoft.com/office/word/2010/wordprocessingDrawing" xmlns:wp="http://schemas.openxmlformats.org/drawingml/2006/wordprocessingDrawing" xmlns:w10="urn:schemas-microsoft-com:office:word" xmlns:w="http://schemas.openxmlformats.org/wordprocessingml/2006/main" xmlns:w14="http://schemas.microsoft.com/office/word/2010/wordml" xmlns:w15="http://schemas.microsoft.com/office/word/2012/wordml" xmlns:wpg="http://schemas.microsoft.com/office/word/2010/wordprocessingGroup" xmlns:wpi="http://schemas.microsoft.com/office/word/2010/wordprocessingInk" xmlns:wne="http://schemas.microsoft.com/office/word/2006/wordml" xmlns:wps="http://schemas.microsoft.com/office/word/2010/wordprocessingShape" mc:Ignorable="w14 w15 wp14">
+  <w:p>
+    <w:pPr>
+      <w:pStyle w:val="Footer"/>
+      <w:pBdr>
+        <w:top w:val="single" w:sz="4" w:space="1" w:color="auto"/>
+      </w:pBdr>
+      <w:jc w:val="center"/>
+      <w:rPr>
+        <w:color w:val="5B9BD5" w:themeColor="accent1"/>
+        <w:sz w:val="18"/>
+        <w:szCs w:val="18"/>
+      </w:rPr>
+    </w:pPr>
+    <w:r>
+      <w:rPr>
+        <w:color w:val="000000" w:themeColor="text1"/>
+        <w:sz w:val="18"/>
+        <w:szCs w:val="18"/>
+      </w:rPr>
+      <w:t xml:space="preserve">Page </w:t>
+    </w:r>
+    <w:r>
+      <w:rPr>
+        <w:color w:val="000000" w:themeColor="text1"/>
+        <w:sz w:val="18"/>
+        <w:szCs w:val="18"/>
+      </w:rPr>
+      <w:fldChar w:fldCharType="begin"/>
+    </w:r>
+    <w:r>
+      <w:rPr>
+        <w:color w:val="000000" w:themeColor="text1"/>
+        <w:sz w:val="18"/>
+        <w:szCs w:val="18"/>
+      </w:rPr>
+      <w:instrText xml:space="preserve"> PAGE  \* Arabic  \* MERGEFORMAT </w:instrText>
+    </w:r>
+    <w:r>
+      <w:rPr>
+        <w:color w:val="000000" w:themeColor="text1"/>
+        <w:sz w:val="18"/>
+        <w:szCs w:val="18"/>
+      </w:rPr>
+      <w:fldChar w:fldCharType="separate"/>
+    </w:r>
+    <w:r>
+      <w:rPr>
+        <w:noProof/>
+        <w:color w:val="000000" w:themeColor="text1"/>
+        <w:sz w:val="18"/>
+        <w:szCs w:val="18"/>
+      </w:rPr>
+      <w:t>9</w:t>
+    </w:r>
+    <w:r>
+      <w:rPr>
+        <w:color w:val="000000" w:themeColor="text1"/>
+        <w:sz w:val="18"/>
+        <w:szCs w:val="18"/>
+      </w:rPr>
+      <w:fldChar w:fldCharType="end"/>
+    </w:r>
+    <w:r>
+      <w:rPr>
+        <w:color w:val="000000" w:themeColor="text1"/>
+        <w:sz w:val="18"/>
+        <w:szCs w:val="18"/>
+      </w:rPr>
+      <w:t xml:space="preserve"> of </w:t>
+    </w:r>
+    <w:r>
+      <w:rPr>
+        <w:color w:val="000000" w:themeColor="text1"/>
+        <w:sz w:val="18"/>
+        <w:szCs w:val="18"/>
+      </w:rPr>
+      <w:fldChar w:fldCharType="begin"/>
+    </w:r>
+    <w:r>
+      <w:rPr>
+        <w:color w:val="000000" w:themeColor="text1"/>
+        <w:sz w:val="18"/>
+        <w:szCs w:val="18"/>
+      </w:rPr>
+      <w:instrText xml:space="preserve"> NUMPAGES  \* Arabic  \* MERGEFORMAT </w:instrText>
+    </w:r>
+    <w:r>
+      <w:rPr>
+        <w:color w:val="000000" w:themeColor="text1"/>
+        <w:sz w:val="18"/>
+        <w:szCs w:val="18"/>
+      </w:rPr>
+      <w:fldChar w:fldCharType="separate"/>
+    </w:r>
+    <w:r>
+      <w:rPr>
+        <w:noProof/>
+        <w:color w:val="000000" w:themeColor="text1"/>
+        <w:sz w:val="18"/>
+        <w:szCs w:val="18"/>
+      </w:rPr>
+      <w:t>9</w:t>
+    </w:r>
+    <w:r>
+      <w:rPr>
+        <w:color w:val="000000" w:themeColor="text1"/>
+        <w:sz w:val="18"/>
+        <w:szCs w:val="18"/>
+      </w:rPr>
+      <w:fldChar w:fldCharType="end"/>
+    </w:r>
+  </w:p>
+  <w:p>
+    <w:pPr>
+      <w:pStyle w:val="Footer"/>
+    </w:pPr>
+  </w:p>
+</w:ftr>
+</file>
+
+<file path=word/footnotes.xml><?xml version="1.0" encoding="utf-8"?>
+<w:footnotes xmlns:wpc="http://schemas.microsoft.com/office/word/2010/wordprocessingCanvas" xmlns:mc="http://schemas.openxmlformats.org/markup-compatibility/2006" xmlns:o="urn:schemas-microsoft-com:office:office" xmlns:r="http://schemas.openxmlformats.org/officeDocument/2006/relationships" xmlns:m="http://schemas.openxmlformats.org/officeDocument/2006/math" xmlns:v="urn:schemas-microsoft-com:vml" xmlns:wp14="http://schemas.microsoft.com/office/word/2010/wordprocessingDrawing" xmlns:wp="http://schemas.openxmlformats.org/drawingml/2006/wordprocessingDrawing" xmlns:w10="urn:schemas-microsoft-com:office:word" xmlns:w="http://schemas.openxmlformats.org/wordprocessingml/2006/main" xmlns:w14="http://schemas.microsoft.com/office/word/2010/wordml" xmlns:w15="http://schemas.microsoft.com/office/word/2012/wordml" xmlns:wpg="http://schemas.microsoft.com/office/word/2010/wordprocessingGroup" xmlns:wpi="http://schemas.microsoft.com/office/word/2010/wordprocessingInk" xmlns:wne="http://schemas.microsoft.com/office/word/2006/wordml" xmlns:wps="http://schemas.microsoft.com/office/word/2010/wordprocessingShape" mc:Ignorable="w14 w15 wp14">
+  <w:footnote w:type="separator" w:id="-1">
+    <w:p>
+      <w:pPr>
+        <w:spacing w:after="0" w:line="240" w:lineRule="auto"/>
+      </w:pPr>
+      <w:r>
+        <w:separator/>
+      </w:r>
+    </w:p>
+  </w:footnote>
+  <w:footnote w:type="continuationSeparator" w:id="0">
+    <w:p>
+      <w:pPr>
+        <w:spacing w:after="0" w:line="240" w:lineRule="auto"/>
+      </w:pPr>
+      <w:r>
+        <w:continuationSeparator/>
+      </w:r>
+    </w:p>
+  </w:footnote>
+</w:footnotes>
 </file>
 
 <file path=word/numbering.xml><?xml version="1.0" encoding="utf-8"?>
@@ -4776,6 +5176,50 @@
       </w:tblBorders>
     </w:tblPr>
   </w:style>
+  <w:style w:type="paragraph" w:styleId="Header">
+    <w:name w:val="header"/>
+    <w:basedOn w:val="Normal"/>
+    <w:link w:val="HeaderChar"/>
+    <w:uiPriority w:val="99"/>
+    <w:unhideWhenUsed/>
+    <w:rsid w:val="00680A84"/>
+    <w:pPr>
+      <w:tabs>
+        <w:tab w:val="center" w:pos="4680"/>
+        <w:tab w:val="right" w:pos="9360"/>
+      </w:tabs>
+      <w:spacing w:after="0" w:line="240" w:lineRule="auto"/>
+    </w:pPr>
+  </w:style>
+  <w:style w:type="character" w:customStyle="1" w:styleId="HeaderChar">
+    <w:name w:val="Header Char"/>
+    <w:basedOn w:val="DefaultParagraphFont"/>
+    <w:link w:val="Header"/>
+    <w:uiPriority w:val="99"/>
+    <w:rsid w:val="00680A84"/>
+  </w:style>
+  <w:style w:type="paragraph" w:styleId="Footer">
+    <w:name w:val="footer"/>
+    <w:basedOn w:val="Normal"/>
+    <w:link w:val="FooterChar"/>
+    <w:uiPriority w:val="99"/>
+    <w:unhideWhenUsed/>
+    <w:rsid w:val="00680A84"/>
+    <w:pPr>
+      <w:tabs>
+        <w:tab w:val="center" w:pos="4680"/>
+        <w:tab w:val="right" w:pos="9360"/>
+      </w:tabs>
+      <w:spacing w:after="0" w:line="240" w:lineRule="auto"/>
+    </w:pPr>
+  </w:style>
+  <w:style w:type="character" w:customStyle="1" w:styleId="FooterChar">
+    <w:name w:val="Footer Char"/>
+    <w:basedOn w:val="DefaultParagraphFont"/>
+    <w:link w:val="Footer"/>
+    <w:uiPriority w:val="99"/>
+    <w:rsid w:val="00680A84"/>
+  </w:style>
 </w:styles>
 </file>
 

</xml_diff>